<commit_message>
Added observe, obsereEvent and isolate components
</commit_message>
<xml_diff>
--- a/Customer Files/Onsite Observation Report.docx
+++ b/Customer Files/Onsite Observation Report.docx
@@ -1632,248 +1632,809 @@
             <w:r>
               <w:t>X – ($) F</w:t>
             </w:r>
+          </w:p>
+        </w:tc>
+        <w:tc>
+          <w:tcPr>
+            <w:tcW w:w="2452" w:type="dxa"/>
+          </w:tcPr>
+          <w:p>
+            <w:pPr>
+              <w:jc w:val="center"/>
+            </w:pPr>
+          </w:p>
+        </w:tc>
+        <w:tc>
+          <w:tcPr>
+            <w:tcW w:w="2356" w:type="dxa"/>
+          </w:tcPr>
+          <w:p>
+            <w:pPr>
+              <w:jc w:val="center"/>
+            </w:pPr>
+          </w:p>
+        </w:tc>
+        <w:tc>
+          <w:tcPr>
+            <w:tcW w:w="2178" w:type="dxa"/>
+          </w:tcPr>
+          <w:p>
+            <w:pPr>
+              <w:jc w:val="center"/>
+            </w:pPr>
+          </w:p>
+        </w:tc>
+      </w:tr>
+      <w:tr>
+        <w:tc>
+          <w:tcPr>
+            <w:tcW w:w="2364" w:type="dxa"/>
+          </w:tcPr>
+          <w:p>
+            <w:pPr>
+              <w:jc w:val="center"/>
+            </w:pPr>
+          </w:p>
+        </w:tc>
+        <w:tc>
+          <w:tcPr>
+            <w:tcW w:w="2452" w:type="dxa"/>
+          </w:tcPr>
+          <w:p>
+            <w:pPr>
+              <w:jc w:val="center"/>
+            </w:pPr>
+          </w:p>
+        </w:tc>
+        <w:tc>
+          <w:tcPr>
+            <w:tcW w:w="2356" w:type="dxa"/>
+          </w:tcPr>
+          <w:p>
+            <w:pPr>
+              <w:jc w:val="center"/>
+            </w:pPr>
+          </w:p>
+        </w:tc>
+        <w:tc>
+          <w:tcPr>
+            <w:tcW w:w="2178" w:type="dxa"/>
+          </w:tcPr>
+          <w:p>
+            <w:pPr>
+              <w:jc w:val="center"/>
+            </w:pPr>
+          </w:p>
+        </w:tc>
+      </w:tr>
+      <w:tr>
+        <w:tc>
+          <w:tcPr>
+            <w:tcW w:w="2364" w:type="dxa"/>
+          </w:tcPr>
+          <w:p>
+            <w:pPr>
+              <w:jc w:val="center"/>
+            </w:pPr>
+          </w:p>
+        </w:tc>
+        <w:tc>
+          <w:tcPr>
+            <w:tcW w:w="2452" w:type="dxa"/>
+          </w:tcPr>
+          <w:p>
+            <w:pPr>
+              <w:jc w:val="center"/>
+            </w:pPr>
+          </w:p>
+        </w:tc>
+        <w:tc>
+          <w:tcPr>
+            <w:tcW w:w="2356" w:type="dxa"/>
+          </w:tcPr>
+          <w:p>
+            <w:pPr>
+              <w:jc w:val="center"/>
+            </w:pPr>
+          </w:p>
+        </w:tc>
+        <w:tc>
+          <w:tcPr>
+            <w:tcW w:w="2178" w:type="dxa"/>
+          </w:tcPr>
+          <w:p>
+            <w:pPr>
+              <w:jc w:val="center"/>
+            </w:pPr>
+          </w:p>
+        </w:tc>
+      </w:tr>
+      <w:tr>
+        <w:tc>
+          <w:tcPr>
+            <w:tcW w:w="2364" w:type="dxa"/>
+          </w:tcPr>
+          <w:p>
+            <w:pPr>
+              <w:jc w:val="center"/>
+            </w:pPr>
+          </w:p>
+        </w:tc>
+        <w:tc>
+          <w:tcPr>
+            <w:tcW w:w="2452" w:type="dxa"/>
+          </w:tcPr>
+          <w:p>
+            <w:pPr>
+              <w:jc w:val="center"/>
+            </w:pPr>
+          </w:p>
+        </w:tc>
+        <w:tc>
+          <w:tcPr>
+            <w:tcW w:w="2356" w:type="dxa"/>
+          </w:tcPr>
+          <w:p>
+            <w:pPr>
+              <w:jc w:val="center"/>
+            </w:pPr>
+          </w:p>
+        </w:tc>
+        <w:tc>
+          <w:tcPr>
+            <w:tcW w:w="2178" w:type="dxa"/>
+          </w:tcPr>
+          <w:p>
+            <w:pPr>
+              <w:jc w:val="center"/>
+            </w:pPr>
+          </w:p>
+        </w:tc>
+      </w:tr>
+      <w:tr>
+        <w:tc>
+          <w:tcPr>
+            <w:tcW w:w="2364" w:type="dxa"/>
+          </w:tcPr>
+          <w:p>
+            <w:pPr>
+              <w:jc w:val="center"/>
+            </w:pPr>
+          </w:p>
+        </w:tc>
+        <w:tc>
+          <w:tcPr>
+            <w:tcW w:w="2452" w:type="dxa"/>
+          </w:tcPr>
+          <w:p>
+            <w:pPr>
+              <w:jc w:val="center"/>
+            </w:pPr>
+          </w:p>
+        </w:tc>
+        <w:tc>
+          <w:tcPr>
+            <w:tcW w:w="2356" w:type="dxa"/>
+          </w:tcPr>
+          <w:p>
+            <w:pPr>
+              <w:jc w:val="center"/>
+            </w:pPr>
+          </w:p>
+        </w:tc>
+        <w:tc>
+          <w:tcPr>
+            <w:tcW w:w="2178" w:type="dxa"/>
+          </w:tcPr>
+          <w:p>
+            <w:pPr>
+              <w:jc w:val="center"/>
+            </w:pPr>
+          </w:p>
+        </w:tc>
+      </w:tr>
+      <w:tr>
+        <w:tc>
+          <w:tcPr>
+            <w:tcW w:w="2364" w:type="dxa"/>
+          </w:tcPr>
+          <w:p>
+            <w:pPr>
+              <w:jc w:val="center"/>
+            </w:pPr>
+          </w:p>
+        </w:tc>
+        <w:tc>
+          <w:tcPr>
+            <w:tcW w:w="2452" w:type="dxa"/>
+          </w:tcPr>
+          <w:p>
+            <w:pPr>
+              <w:jc w:val="center"/>
+            </w:pPr>
+          </w:p>
+        </w:tc>
+        <w:tc>
+          <w:tcPr>
+            <w:tcW w:w="2356" w:type="dxa"/>
+          </w:tcPr>
+          <w:p>
+            <w:pPr>
+              <w:jc w:val="center"/>
+            </w:pPr>
+          </w:p>
+        </w:tc>
+        <w:tc>
+          <w:tcPr>
+            <w:tcW w:w="2178" w:type="dxa"/>
+          </w:tcPr>
+          <w:p>
+            <w:pPr>
+              <w:jc w:val="center"/>
+            </w:pPr>
+          </w:p>
+        </w:tc>
+      </w:tr>
+    </w:tbl>
+    <w:p>
+      <w:pPr>
+        <w:jc w:val="center"/>
+      </w:pPr>
+    </w:p>
+    <w:p>
+      <w:pPr>
+        <w:jc w:val="center"/>
+      </w:pPr>
+    </w:p>
+    <w:p>
+      <w:pPr>
+        <w:rPr>
+          <w:b/>
+          <w:sz w:val="32"/>
+          <w:szCs w:val="32"/>
+        </w:rPr>
+      </w:pPr>
+      <w:r>
+        <w:rPr>
+          <w:b/>
+          <w:sz w:val="32"/>
+          <w:szCs w:val="32"/>
+        </w:rPr>
+        <w:t>Observation Report 1</w:t>
+      </w:r>
+      <w:r>
+        <w:rPr>
+          <w:b/>
+          <w:sz w:val="32"/>
+          <w:szCs w:val="32"/>
+        </w:rPr>
+        <w:t>/27</w:t>
+      </w:r>
+      <w:r>
+        <w:rPr>
+          <w:b/>
+          <w:sz w:val="32"/>
+          <w:szCs w:val="32"/>
+        </w:rPr>
+        <w:t xml:space="preserve"> @</w:t>
+      </w:r>
+      <w:r>
+        <w:rPr>
+          <w:b/>
+          <w:sz w:val="32"/>
+          <w:szCs w:val="32"/>
+        </w:rPr>
+        <w:t>3:30</w:t>
+      </w:r>
+      <w:r>
+        <w:rPr>
+          <w:b/>
+          <w:sz w:val="32"/>
+          <w:szCs w:val="32"/>
+        </w:rPr>
+        <w:t xml:space="preserve"> – 4:00</w:t>
+      </w:r>
+    </w:p>
+    <w:tbl>
+      <w:tblPr>
+        <w:tblStyle w:val="TableGrid"/>
+        <w:tblW w:w="0" w:type="auto"/>
+        <w:tblLook w:val="04A0" w:firstRow="1" w:lastRow="0" w:firstColumn="1" w:lastColumn="0" w:noHBand="0" w:noVBand="1"/>
+      </w:tblPr>
+      <w:tblGrid>
+        <w:gridCol w:w="2364"/>
+        <w:gridCol w:w="2452"/>
+        <w:gridCol w:w="2356"/>
+        <w:gridCol w:w="2178"/>
+      </w:tblGrid>
+      <w:tr>
+        <w:tc>
+          <w:tcPr>
+            <w:tcW w:w="2364" w:type="dxa"/>
+          </w:tcPr>
+          <w:p>
+            <w:pPr>
+              <w:jc w:val="center"/>
+            </w:pPr>
+            <w:r>
+              <w:t>Sale</w:t>
+            </w:r>
+          </w:p>
+        </w:tc>
+        <w:tc>
+          <w:tcPr>
+            <w:tcW w:w="2452" w:type="dxa"/>
+          </w:tcPr>
+          <w:p>
+            <w:pPr>
+              <w:jc w:val="center"/>
+            </w:pPr>
+            <w:r>
+              <w:t>No Sale</w:t>
+            </w:r>
+          </w:p>
+        </w:tc>
+        <w:tc>
+          <w:tcPr>
+            <w:tcW w:w="2356" w:type="dxa"/>
+          </w:tcPr>
+          <w:p>
+            <w:pPr>
+              <w:jc w:val="center"/>
+            </w:pPr>
+            <w:r>
+              <w:t>Result</w:t>
+            </w:r>
+          </w:p>
+        </w:tc>
+        <w:tc>
+          <w:tcPr>
+            <w:tcW w:w="2178" w:type="dxa"/>
+          </w:tcPr>
+          <w:p>
+            <w:pPr>
+              <w:jc w:val="center"/>
+            </w:pPr>
+            <w:r>
+              <w:t>Notes</w:t>
+            </w:r>
+          </w:p>
+        </w:tc>
+      </w:tr>
+      <w:tr>
+        <w:tc>
+          <w:tcPr>
+            <w:tcW w:w="2364" w:type="dxa"/>
+          </w:tcPr>
+          <w:p>
+            <w:pPr>
+              <w:jc w:val="center"/>
+            </w:pPr>
+            <w:r>
+              <w:t>X – ($</w:t>
+            </w:r>
+            <w:r>
+              <w:t>$</w:t>
+            </w:r>
+            <w:r>
+              <w:t>)</w:t>
+            </w:r>
+            <w:r>
+              <w:t xml:space="preserve"> M</w:t>
+            </w:r>
+            <w:r>
+              <w:t>W</w:t>
+            </w:r>
+          </w:p>
+        </w:tc>
+        <w:tc>
+          <w:tcPr>
+            <w:tcW w:w="2452" w:type="dxa"/>
+          </w:tcPr>
+          <w:p>
+            <w:pPr>
+              <w:jc w:val="center"/>
+            </w:pPr>
+          </w:p>
+        </w:tc>
+        <w:tc>
+          <w:tcPr>
+            <w:tcW w:w="2356" w:type="dxa"/>
+          </w:tcPr>
+          <w:p>
+            <w:pPr>
+              <w:jc w:val="center"/>
+            </w:pPr>
+          </w:p>
+        </w:tc>
+        <w:tc>
+          <w:tcPr>
+            <w:tcW w:w="2178" w:type="dxa"/>
+          </w:tcPr>
+          <w:p>
+            <w:pPr>
+              <w:jc w:val="center"/>
+            </w:pPr>
+            <w:r>
+              <w:t>No wait</w:t>
+            </w:r>
+          </w:p>
+        </w:tc>
+      </w:tr>
+      <w:tr>
+        <w:tc>
+          <w:tcPr>
+            <w:tcW w:w="2364" w:type="dxa"/>
+          </w:tcPr>
+          <w:p>
+            <w:pPr>
+              <w:jc w:val="center"/>
+            </w:pPr>
+            <w:r>
+              <w:t>X – ($</w:t>
+            </w:r>
+            <w:r>
+              <w:t>$</w:t>
+            </w:r>
+            <w:r>
+              <w:t>) M</w:t>
+            </w:r>
+          </w:p>
+        </w:tc>
+        <w:tc>
+          <w:tcPr>
+            <w:tcW w:w="2452" w:type="dxa"/>
+          </w:tcPr>
+          <w:p>
+            <w:pPr>
+              <w:jc w:val="center"/>
+            </w:pPr>
+          </w:p>
+        </w:tc>
+        <w:tc>
+          <w:tcPr>
+            <w:tcW w:w="2356" w:type="dxa"/>
+          </w:tcPr>
+          <w:p>
+            <w:pPr>
+              <w:jc w:val="center"/>
+            </w:pPr>
+          </w:p>
+        </w:tc>
+        <w:tc>
+          <w:tcPr>
+            <w:tcW w:w="2178" w:type="dxa"/>
+          </w:tcPr>
+          <w:p>
+            <w:pPr>
+              <w:jc w:val="center"/>
+            </w:pPr>
+          </w:p>
+        </w:tc>
+      </w:tr>
+      <w:tr>
+        <w:tc>
+          <w:tcPr>
+            <w:tcW w:w="2364" w:type="dxa"/>
+          </w:tcPr>
+          <w:p>
+            <w:pPr>
+              <w:jc w:val="center"/>
+            </w:pPr>
+            <w:r>
+              <w:t>X – ($</w:t>
+            </w:r>
+            <w:r>
+              <w:t>$</w:t>
+            </w:r>
+            <w:r>
+              <w:t>) F</w:t>
+            </w:r>
+          </w:p>
+        </w:tc>
+        <w:tc>
+          <w:tcPr>
+            <w:tcW w:w="2452" w:type="dxa"/>
+          </w:tcPr>
+          <w:p>
+            <w:pPr>
+              <w:jc w:val="center"/>
+            </w:pPr>
+          </w:p>
+        </w:tc>
+        <w:tc>
+          <w:tcPr>
+            <w:tcW w:w="2356" w:type="dxa"/>
+          </w:tcPr>
+          <w:p>
+            <w:pPr>
+              <w:jc w:val="center"/>
+            </w:pPr>
+          </w:p>
+        </w:tc>
+        <w:tc>
+          <w:tcPr>
+            <w:tcW w:w="2178" w:type="dxa"/>
+          </w:tcPr>
+          <w:p>
+            <w:pPr>
+              <w:jc w:val="center"/>
+            </w:pPr>
+          </w:p>
+        </w:tc>
+      </w:tr>
+      <w:tr>
+        <w:tc>
+          <w:tcPr>
+            <w:tcW w:w="2364" w:type="dxa"/>
+          </w:tcPr>
+          <w:p>
+            <w:pPr>
+              <w:jc w:val="center"/>
+            </w:pPr>
+            <w:r>
+              <w:t>X – ($) F</w:t>
+            </w:r>
+          </w:p>
+        </w:tc>
+        <w:tc>
+          <w:tcPr>
+            <w:tcW w:w="2452" w:type="dxa"/>
+          </w:tcPr>
+          <w:p>
+            <w:pPr>
+              <w:jc w:val="center"/>
+            </w:pPr>
+          </w:p>
+        </w:tc>
+        <w:tc>
+          <w:tcPr>
+            <w:tcW w:w="2356" w:type="dxa"/>
+          </w:tcPr>
+          <w:p>
+            <w:pPr>
+              <w:jc w:val="center"/>
+            </w:pPr>
+          </w:p>
+        </w:tc>
+        <w:tc>
+          <w:tcPr>
+            <w:tcW w:w="2178" w:type="dxa"/>
+          </w:tcPr>
+          <w:p>
+            <w:pPr>
+              <w:jc w:val="center"/>
+            </w:pPr>
+          </w:p>
+        </w:tc>
+      </w:tr>
+      <w:tr>
+        <w:tc>
+          <w:tcPr>
+            <w:tcW w:w="2364" w:type="dxa"/>
+          </w:tcPr>
+          <w:p>
+            <w:pPr>
+              <w:jc w:val="center"/>
+            </w:pPr>
+            <w:r>
+              <w:t>X – ($$) MFM</w:t>
+            </w:r>
+          </w:p>
+        </w:tc>
+        <w:tc>
+          <w:tcPr>
+            <w:tcW w:w="2452" w:type="dxa"/>
+          </w:tcPr>
+          <w:p>
+            <w:pPr>
+              <w:jc w:val="center"/>
+            </w:pPr>
+          </w:p>
+        </w:tc>
+        <w:tc>
+          <w:tcPr>
+            <w:tcW w:w="2356" w:type="dxa"/>
+          </w:tcPr>
+          <w:p>
+            <w:pPr>
+              <w:jc w:val="center"/>
+            </w:pPr>
+          </w:p>
+        </w:tc>
+        <w:tc>
+          <w:tcPr>
+            <w:tcW w:w="2178" w:type="dxa"/>
+          </w:tcPr>
+          <w:p>
+            <w:pPr>
+              <w:jc w:val="center"/>
+            </w:pPr>
+          </w:p>
+        </w:tc>
+      </w:tr>
+      <w:tr>
+        <w:tc>
+          <w:tcPr>
+            <w:tcW w:w="2364" w:type="dxa"/>
+          </w:tcPr>
+          <w:p>
+            <w:pPr>
+              <w:jc w:val="center"/>
+            </w:pPr>
+            <w:r>
+              <w:t>X – ($) M</w:t>
+            </w:r>
+          </w:p>
+        </w:tc>
+        <w:tc>
+          <w:tcPr>
+            <w:tcW w:w="2452" w:type="dxa"/>
+          </w:tcPr>
+          <w:p>
+            <w:pPr>
+              <w:jc w:val="center"/>
+            </w:pPr>
+          </w:p>
+        </w:tc>
+        <w:tc>
+          <w:tcPr>
+            <w:tcW w:w="2356" w:type="dxa"/>
+          </w:tcPr>
+          <w:p>
+            <w:pPr>
+              <w:jc w:val="center"/>
+            </w:pPr>
+          </w:p>
+        </w:tc>
+        <w:tc>
+          <w:tcPr>
+            <w:tcW w:w="2178" w:type="dxa"/>
+          </w:tcPr>
+          <w:p>
+            <w:pPr>
+              <w:jc w:val="center"/>
+            </w:pPr>
+          </w:p>
+        </w:tc>
+      </w:tr>
+      <w:tr>
+        <w:tc>
+          <w:tcPr>
+            <w:tcW w:w="2364" w:type="dxa"/>
+          </w:tcPr>
+          <w:p>
+            <w:pPr>
+              <w:jc w:val="center"/>
+            </w:pPr>
+            <w:r>
+              <w:t>X – ($) M</w:t>
+            </w:r>
+          </w:p>
+        </w:tc>
+        <w:tc>
+          <w:tcPr>
+            <w:tcW w:w="2452" w:type="dxa"/>
+          </w:tcPr>
+          <w:p>
+            <w:pPr>
+              <w:jc w:val="center"/>
+            </w:pPr>
+          </w:p>
+        </w:tc>
+        <w:tc>
+          <w:tcPr>
+            <w:tcW w:w="2356" w:type="dxa"/>
+          </w:tcPr>
+          <w:p>
+            <w:pPr>
+              <w:jc w:val="center"/>
+            </w:pPr>
+          </w:p>
+        </w:tc>
+        <w:tc>
+          <w:tcPr>
+            <w:tcW w:w="2178" w:type="dxa"/>
+          </w:tcPr>
+          <w:p>
+            <w:pPr>
+              <w:jc w:val="center"/>
+            </w:pPr>
+          </w:p>
+        </w:tc>
+      </w:tr>
+      <w:tr>
+        <w:tc>
+          <w:tcPr>
+            <w:tcW w:w="2364" w:type="dxa"/>
+          </w:tcPr>
+          <w:p>
+            <w:pPr>
+              <w:jc w:val="center"/>
+            </w:pPr>
+            <w:r>
+              <w:t>X – ($) F</w:t>
+            </w:r>
+          </w:p>
+        </w:tc>
+        <w:tc>
+          <w:tcPr>
+            <w:tcW w:w="2452" w:type="dxa"/>
+          </w:tcPr>
+          <w:p>
+            <w:pPr>
+              <w:jc w:val="center"/>
+            </w:pPr>
+          </w:p>
+        </w:tc>
+        <w:tc>
+          <w:tcPr>
+            <w:tcW w:w="2356" w:type="dxa"/>
+          </w:tcPr>
+          <w:p>
+            <w:pPr>
+              <w:jc w:val="center"/>
+            </w:pPr>
+          </w:p>
+        </w:tc>
+        <w:tc>
+          <w:tcPr>
+            <w:tcW w:w="2178" w:type="dxa"/>
+          </w:tcPr>
+          <w:p>
+            <w:pPr>
+              <w:jc w:val="center"/>
+            </w:pPr>
+          </w:p>
+        </w:tc>
+      </w:tr>
+      <w:tr>
+        <w:tc>
+          <w:tcPr>
+            <w:tcW w:w="2364" w:type="dxa"/>
+          </w:tcPr>
+          <w:p>
+            <w:pPr>
+              <w:jc w:val="center"/>
+            </w:pPr>
+            <w:r>
+              <w:t>X – ($) F</w:t>
+            </w:r>
+          </w:p>
+        </w:tc>
+        <w:tc>
+          <w:tcPr>
+            <w:tcW w:w="2452" w:type="dxa"/>
+          </w:tcPr>
+          <w:p>
+            <w:pPr>
+              <w:jc w:val="center"/>
+            </w:pPr>
+          </w:p>
+        </w:tc>
+        <w:tc>
+          <w:tcPr>
+            <w:tcW w:w="2356" w:type="dxa"/>
+          </w:tcPr>
+          <w:p>
+            <w:pPr>
+              <w:jc w:val="center"/>
+            </w:pPr>
+          </w:p>
+        </w:tc>
+        <w:tc>
+          <w:tcPr>
+            <w:tcW w:w="2178" w:type="dxa"/>
+          </w:tcPr>
+          <w:p>
+            <w:pPr>
+              <w:jc w:val="center"/>
+            </w:pPr>
+            <w:r>
+              <w:t>Still no wait</w:t>
+            </w:r>
             <w:bookmarkStart w:id="0" w:name="_GoBack"/>
             <w:bookmarkEnd w:id="0"/>
-          </w:p>
-        </w:tc>
-        <w:tc>
-          <w:tcPr>
-            <w:tcW w:w="2452" w:type="dxa"/>
-          </w:tcPr>
-          <w:p>
-            <w:pPr>
-              <w:jc w:val="center"/>
-            </w:pPr>
-          </w:p>
-        </w:tc>
-        <w:tc>
-          <w:tcPr>
-            <w:tcW w:w="2356" w:type="dxa"/>
-          </w:tcPr>
-          <w:p>
-            <w:pPr>
-              <w:jc w:val="center"/>
-            </w:pPr>
-          </w:p>
-        </w:tc>
-        <w:tc>
-          <w:tcPr>
-            <w:tcW w:w="2178" w:type="dxa"/>
-          </w:tcPr>
-          <w:p>
-            <w:pPr>
-              <w:jc w:val="center"/>
-            </w:pPr>
-          </w:p>
-        </w:tc>
-      </w:tr>
-      <w:tr>
-        <w:tc>
-          <w:tcPr>
-            <w:tcW w:w="2364" w:type="dxa"/>
-          </w:tcPr>
-          <w:p>
-            <w:pPr>
-              <w:jc w:val="center"/>
-            </w:pPr>
-          </w:p>
-        </w:tc>
-        <w:tc>
-          <w:tcPr>
-            <w:tcW w:w="2452" w:type="dxa"/>
-          </w:tcPr>
-          <w:p>
-            <w:pPr>
-              <w:jc w:val="center"/>
-            </w:pPr>
-          </w:p>
-        </w:tc>
-        <w:tc>
-          <w:tcPr>
-            <w:tcW w:w="2356" w:type="dxa"/>
-          </w:tcPr>
-          <w:p>
-            <w:pPr>
-              <w:jc w:val="center"/>
-            </w:pPr>
-          </w:p>
-        </w:tc>
-        <w:tc>
-          <w:tcPr>
-            <w:tcW w:w="2178" w:type="dxa"/>
-          </w:tcPr>
-          <w:p>
-            <w:pPr>
-              <w:jc w:val="center"/>
-            </w:pPr>
-          </w:p>
-        </w:tc>
-      </w:tr>
-      <w:tr>
-        <w:tc>
-          <w:tcPr>
-            <w:tcW w:w="2364" w:type="dxa"/>
-          </w:tcPr>
-          <w:p>
-            <w:pPr>
-              <w:jc w:val="center"/>
-            </w:pPr>
-          </w:p>
-        </w:tc>
-        <w:tc>
-          <w:tcPr>
-            <w:tcW w:w="2452" w:type="dxa"/>
-          </w:tcPr>
-          <w:p>
-            <w:pPr>
-              <w:jc w:val="center"/>
-            </w:pPr>
-          </w:p>
-        </w:tc>
-        <w:tc>
-          <w:tcPr>
-            <w:tcW w:w="2356" w:type="dxa"/>
-          </w:tcPr>
-          <w:p>
-            <w:pPr>
-              <w:jc w:val="center"/>
-            </w:pPr>
-          </w:p>
-        </w:tc>
-        <w:tc>
-          <w:tcPr>
-            <w:tcW w:w="2178" w:type="dxa"/>
-          </w:tcPr>
-          <w:p>
-            <w:pPr>
-              <w:jc w:val="center"/>
-            </w:pPr>
-          </w:p>
-        </w:tc>
-      </w:tr>
-      <w:tr>
-        <w:tc>
-          <w:tcPr>
-            <w:tcW w:w="2364" w:type="dxa"/>
-          </w:tcPr>
-          <w:p>
-            <w:pPr>
-              <w:jc w:val="center"/>
-            </w:pPr>
-          </w:p>
-        </w:tc>
-        <w:tc>
-          <w:tcPr>
-            <w:tcW w:w="2452" w:type="dxa"/>
-          </w:tcPr>
-          <w:p>
-            <w:pPr>
-              <w:jc w:val="center"/>
-            </w:pPr>
-          </w:p>
-        </w:tc>
-        <w:tc>
-          <w:tcPr>
-            <w:tcW w:w="2356" w:type="dxa"/>
-          </w:tcPr>
-          <w:p>
-            <w:pPr>
-              <w:jc w:val="center"/>
-            </w:pPr>
-          </w:p>
-        </w:tc>
-        <w:tc>
-          <w:tcPr>
-            <w:tcW w:w="2178" w:type="dxa"/>
-          </w:tcPr>
-          <w:p>
-            <w:pPr>
-              <w:jc w:val="center"/>
-            </w:pPr>
-          </w:p>
-        </w:tc>
-      </w:tr>
-      <w:tr>
-        <w:tc>
-          <w:tcPr>
-            <w:tcW w:w="2364" w:type="dxa"/>
-          </w:tcPr>
-          <w:p>
-            <w:pPr>
-              <w:jc w:val="center"/>
-            </w:pPr>
-          </w:p>
-        </w:tc>
-        <w:tc>
-          <w:tcPr>
-            <w:tcW w:w="2452" w:type="dxa"/>
-          </w:tcPr>
-          <w:p>
-            <w:pPr>
-              <w:jc w:val="center"/>
-            </w:pPr>
-          </w:p>
-        </w:tc>
-        <w:tc>
-          <w:tcPr>
-            <w:tcW w:w="2356" w:type="dxa"/>
-          </w:tcPr>
-          <w:p>
-            <w:pPr>
-              <w:jc w:val="center"/>
-            </w:pPr>
-          </w:p>
-        </w:tc>
-        <w:tc>
-          <w:tcPr>
-            <w:tcW w:w="2178" w:type="dxa"/>
-          </w:tcPr>
-          <w:p>
-            <w:pPr>
-              <w:jc w:val="center"/>
-            </w:pPr>
-          </w:p>
-        </w:tc>
-      </w:tr>
-      <w:tr>
-        <w:tc>
-          <w:tcPr>
-            <w:tcW w:w="2364" w:type="dxa"/>
-          </w:tcPr>
-          <w:p>
-            <w:pPr>
-              <w:jc w:val="center"/>
-            </w:pPr>
-          </w:p>
-        </w:tc>
-        <w:tc>
-          <w:tcPr>
-            <w:tcW w:w="2452" w:type="dxa"/>
-          </w:tcPr>
-          <w:p>
-            <w:pPr>
-              <w:jc w:val="center"/>
-            </w:pPr>
-          </w:p>
-        </w:tc>
-        <w:tc>
-          <w:tcPr>
-            <w:tcW w:w="2356" w:type="dxa"/>
-          </w:tcPr>
-          <w:p>
-            <w:pPr>
-              <w:jc w:val="center"/>
-            </w:pPr>
-          </w:p>
-        </w:tc>
-        <w:tc>
-          <w:tcPr>
-            <w:tcW w:w="2178" w:type="dxa"/>
-          </w:tcPr>
-          <w:p>
-            <w:pPr>
-              <w:jc w:val="center"/>
-            </w:pPr>
           </w:p>
         </w:tc>
       </w:tr>

</xml_diff>